<commit_message>
Actualizando documentacion - v.1.2
</commit_message>
<xml_diff>
--- a/Documentacion/Documentacion del proyecto.docx
+++ b/Documentacion/Documentacion del proyecto.docx
@@ -66,19 +66,9 @@
       <w:r>
         <w:t>MVP (</w:t>
       </w:r>
-      <w:proofErr w:type="spellStart"/>
-      <w:r>
-        <w:t>Minimum</w:t>
-      </w:r>
-      <w:proofErr w:type="spellEnd"/>
-      <w:r>
-        <w:t xml:space="preserve"> Viable </w:t>
-      </w:r>
-      <w:proofErr w:type="spellStart"/>
-      <w:r>
-        <w:t>Product</w:t>
-      </w:r>
-      <w:proofErr w:type="spellEnd"/>
+      <w:r>
+        <w:t>Minimum Viable Product</w:t>
+      </w:r>
       <w:r>
         <w:t xml:space="preserve">): </w:t>
       </w:r>
@@ -115,15 +105,7 @@
     </w:p>
     <w:p>
       <w:r>
-        <w:t xml:space="preserve">Herramientas: Python, Visual Studio </w:t>
-      </w:r>
-      <w:proofErr w:type="spellStart"/>
-      <w:r>
-        <w:t>Code</w:t>
-      </w:r>
-      <w:proofErr w:type="spellEnd"/>
-      <w:r>
-        <w:t>, Django, React, APIs, GitHub</w:t>
+        <w:t>Herramientas: Python, Visual Studio Code, Django, React, APIs, GitHub</w:t>
       </w:r>
     </w:p>
     <w:p>
@@ -287,13 +269,7 @@
         </w:numPr>
       </w:pPr>
       <w:r>
-        <w:t>Bloque 1 (</w:t>
-      </w:r>
-      <w:r>
-        <w:t>9</w:t>
-      </w:r>
-      <w:r>
-        <w:t>0 minutos): Trabaja en tareas prácticas del proyecto.</w:t>
+        <w:t>Bloque 1 (90 minutos): Trabaja en tareas prácticas del proyecto.</w:t>
       </w:r>
     </w:p>
     <w:p>
@@ -329,23 +305,7 @@
         <w:t xml:space="preserve">Objetivo: </w:t>
       </w:r>
       <w:r>
-        <w:t xml:space="preserve">Preparar los entornos de desarrollo para que puedas comenzar a trabajar tanto en el </w:t>
-      </w:r>
-      <w:proofErr w:type="spellStart"/>
-      <w:r>
-        <w:t>backend</w:t>
-      </w:r>
-      <w:proofErr w:type="spellEnd"/>
-      <w:r>
-        <w:t xml:space="preserve"> (Django) como en el </w:t>
-      </w:r>
-      <w:proofErr w:type="spellStart"/>
-      <w:r>
-        <w:t>frontend</w:t>
-      </w:r>
-      <w:proofErr w:type="spellEnd"/>
-      <w:r>
-        <w:t xml:space="preserve"> (React).</w:t>
+        <w:t>Preparar los entornos de desarrollo para que puedas comenzar a trabajar tanto en el backend (Django) como en el frontend (React).</w:t>
       </w:r>
     </w:p>
     <w:p>
@@ -353,6 +313,43 @@
         <w:pStyle w:val="Prrafodelista"/>
         <w:ind w:left="1080"/>
       </w:pPr>
+    </w:p>
+    <w:p>
+      <w:pPr>
+        <w:pStyle w:val="Prrafodelista"/>
+        <w:numPr>
+          <w:ilvl w:val="0"/>
+          <w:numId w:val="10"/>
+        </w:numPr>
+      </w:pPr>
+      <w:r>
+        <w:t>Crea modelos para productos y usuarios en Django</w:t>
+      </w:r>
+    </w:p>
+    <w:p>
+      <w:pPr>
+        <w:pStyle w:val="NormalWeb"/>
+        <w:ind w:left="720"/>
+        <w:rPr>
+          <w:rFonts w:asciiTheme="minorHAnsi" w:eastAsiaTheme="minorHAnsi" w:hAnsiTheme="minorHAnsi" w:cstheme="minorBidi"/>
+          <w:kern w:val="2"/>
+          <w:sz w:val="22"/>
+          <w:szCs w:val="22"/>
+          <w:lang w:eastAsia="en-US"/>
+          <w14:ligatures w14:val="standardContextual"/>
+        </w:rPr>
+      </w:pPr>
+      <w:r>
+        <w:rPr>
+          <w:rFonts w:asciiTheme="minorHAnsi" w:eastAsiaTheme="minorHAnsi" w:hAnsiTheme="minorHAnsi" w:cstheme="minorBidi"/>
+          <w:kern w:val="2"/>
+          <w:sz w:val="22"/>
+          <w:szCs w:val="22"/>
+          <w:lang w:eastAsia="en-US"/>
+          <w14:ligatures w14:val="standardContextual"/>
+        </w:rPr>
+        <w:t>Objetivo: Definir los modelos de Producto y Usuario en Django, configurando las bases de datos y aplicando migraciones para que los datos puedan almacenarse correctamente.</w:t>
+      </w:r>
     </w:p>
     <w:p>
       <w:pPr>
@@ -2628,6 +2625,35 @@
       <w:spacing w:val="5"/>
     </w:rPr>
   </w:style>
+  <w:style w:type="paragraph" w:styleId="NormalWeb">
+    <w:name w:val="Normal (Web)"/>
+    <w:basedOn w:val="Normal"/>
+    <w:uiPriority w:val="99"/>
+    <w:unhideWhenUsed/>
+    <w:rsid w:val="00E35D0F"/>
+    <w:pPr>
+      <w:spacing w:before="100" w:beforeAutospacing="1" w:after="100" w:afterAutospacing="1" w:line="240" w:lineRule="auto"/>
+    </w:pPr>
+    <w:rPr>
+      <w:rFonts w:ascii="Times New Roman" w:eastAsia="Times New Roman" w:hAnsi="Times New Roman" w:cs="Times New Roman"/>
+      <w:kern w:val="0"/>
+      <w:sz w:val="24"/>
+      <w:szCs w:val="24"/>
+      <w:lang w:eastAsia="es-PE"/>
+      <w14:ligatures w14:val="none"/>
+    </w:rPr>
+  </w:style>
+  <w:style w:type="character" w:styleId="Textoennegrita">
+    <w:name w:val="Strong"/>
+    <w:basedOn w:val="Fuentedeprrafopredeter"/>
+    <w:uiPriority w:val="22"/>
+    <w:qFormat/>
+    <w:rsid w:val="00E35D0F"/>
+    <w:rPr>
+      <w:b/>
+      <w:bCs/>
+    </w:rPr>
+  </w:style>
 </w:styles>
 </file>
 

</xml_diff>

<commit_message>
Actualizando documentacion - v.1.3
</commit_message>
<xml_diff>
--- a/Documentacion/Documentacion del proyecto.docx
+++ b/Documentacion/Documentacion del proyecto.docx
@@ -8,6 +8,7 @@
           <w:lang w:val="en-US"/>
         </w:rPr>
       </w:pPr>
+      <w:proofErr w:type="spellStart"/>
       <w:r>
         <w:rPr>
           <w:lang w:val="en-US"/>
@@ -18,7 +19,14 @@
         <w:rPr>
           <w:lang w:val="en-US"/>
         </w:rPr>
-        <w:t>rodi Shop</w:t>
+        <w:t>rodi</w:t>
+      </w:r>
+      <w:proofErr w:type="spellEnd"/>
+      <w:r>
+        <w:rPr>
+          <w:lang w:val="en-US"/>
+        </w:rPr>
+        <w:t xml:space="preserve"> Shop</w:t>
       </w:r>
     </w:p>
     <w:p>
@@ -66,9 +74,19 @@
       <w:r>
         <w:t>MVP (</w:t>
       </w:r>
-      <w:r>
-        <w:t>Minimum Viable Product</w:t>
-      </w:r>
+      <w:proofErr w:type="spellStart"/>
+      <w:r>
+        <w:t>Minimum</w:t>
+      </w:r>
+      <w:proofErr w:type="spellEnd"/>
+      <w:r>
+        <w:t xml:space="preserve"> Viable </w:t>
+      </w:r>
+      <w:proofErr w:type="spellStart"/>
+      <w:r>
+        <w:t>Product</w:t>
+      </w:r>
+      <w:proofErr w:type="spellEnd"/>
       <w:r>
         <w:t xml:space="preserve">): </w:t>
       </w:r>
@@ -90,8 +108,13 @@
           <w:numId w:val="9"/>
         </w:numPr>
       </w:pPr>
-      <w:r>
-        <w:t xml:space="preserve">Timeboxing: </w:t>
+      <w:proofErr w:type="spellStart"/>
+      <w:r>
+        <w:t>Timeboxing</w:t>
+      </w:r>
+      <w:proofErr w:type="spellEnd"/>
+      <w:r>
+        <w:t xml:space="preserve">: </w:t>
       </w:r>
       <w:r>
         <w:t>Usar tus 2 horas diarias de manera estructurada (</w:t>
@@ -105,7 +128,31 @@
     </w:p>
     <w:p>
       <w:r>
-        <w:t>Herramientas: Python, Visual Studio Code, Django, React, APIs, GitHub</w:t>
+        <w:t xml:space="preserve">Herramientas: Python, Visual Studio </w:t>
+      </w:r>
+      <w:proofErr w:type="spellStart"/>
+      <w:r>
+        <w:t>Code</w:t>
+      </w:r>
+      <w:proofErr w:type="spellEnd"/>
+      <w:r>
+        <w:t xml:space="preserve">, Django, </w:t>
+      </w:r>
+      <w:proofErr w:type="spellStart"/>
+      <w:r>
+        <w:t>React</w:t>
+      </w:r>
+      <w:proofErr w:type="spellEnd"/>
+      <w:r>
+        <w:t xml:space="preserve">, </w:t>
+      </w:r>
+      <w:proofErr w:type="spellStart"/>
+      <w:r>
+        <w:t>APIs</w:t>
+      </w:r>
+      <w:proofErr w:type="spellEnd"/>
+      <w:r>
+        <w:t>, GitHub</w:t>
       </w:r>
     </w:p>
     <w:p>
@@ -163,7 +210,15 @@
         </w:numPr>
       </w:pPr>
       <w:r>
-        <w:t>Etapa 1: Backend básico con Django.</w:t>
+        <w:t xml:space="preserve">Etapa 1: </w:t>
+      </w:r>
+      <w:proofErr w:type="spellStart"/>
+      <w:r>
+        <w:t>Backend</w:t>
+      </w:r>
+      <w:proofErr w:type="spellEnd"/>
+      <w:r>
+        <w:t xml:space="preserve"> básico con Django.</w:t>
       </w:r>
     </w:p>
     <w:p>
@@ -171,7 +226,15 @@
         <w:pStyle w:val="Prrafodelista"/>
       </w:pPr>
       <w:r>
-        <w:t>Configura el entorno y crea las APIs para manejar productos, usuarios y pedidos.</w:t>
+        <w:t xml:space="preserve">Configura el entorno y crea las </w:t>
+      </w:r>
+      <w:proofErr w:type="spellStart"/>
+      <w:r>
+        <w:t>APIs</w:t>
+      </w:r>
+      <w:proofErr w:type="spellEnd"/>
+      <w:r>
+        <w:t xml:space="preserve"> para manejar productos, usuarios y pedidos.</w:t>
       </w:r>
     </w:p>
     <w:p>
@@ -183,7 +246,23 @@
         </w:numPr>
       </w:pPr>
       <w:r>
-        <w:t>Etapa 2: Frontend básico con React.</w:t>
+        <w:t xml:space="preserve">Etapa 2: </w:t>
+      </w:r>
+      <w:proofErr w:type="spellStart"/>
+      <w:r>
+        <w:t>Frontend</w:t>
+      </w:r>
+      <w:proofErr w:type="spellEnd"/>
+      <w:r>
+        <w:t xml:space="preserve"> básico con </w:t>
+      </w:r>
+      <w:proofErr w:type="spellStart"/>
+      <w:r>
+        <w:t>React</w:t>
+      </w:r>
+      <w:proofErr w:type="spellEnd"/>
+      <w:r>
+        <w:t>.</w:t>
       </w:r>
     </w:p>
     <w:p>
@@ -191,7 +270,23 @@
         <w:pStyle w:val="Prrafodelista"/>
       </w:pPr>
       <w:r>
-        <w:t>Diseña las páginas principales y conecta las APIs con el front-end.</w:t>
+        <w:t xml:space="preserve">Diseña las páginas principales y conecta las </w:t>
+      </w:r>
+      <w:proofErr w:type="spellStart"/>
+      <w:r>
+        <w:t>APIs</w:t>
+      </w:r>
+      <w:proofErr w:type="spellEnd"/>
+      <w:r>
+        <w:t xml:space="preserve"> con el </w:t>
+      </w:r>
+      <w:proofErr w:type="spellStart"/>
+      <w:r>
+        <w:t>front-end</w:t>
+      </w:r>
+      <w:proofErr w:type="spellEnd"/>
+      <w:r>
+        <w:t>.</w:t>
       </w:r>
     </w:p>
     <w:p>
@@ -256,8 +351,13 @@
       </w:r>
     </w:p>
     <w:p>
-      <w:r>
-        <w:t>Timeboxing:</w:t>
+      <w:proofErr w:type="spellStart"/>
+      <w:r>
+        <w:t>Timeboxing</w:t>
+      </w:r>
+      <w:proofErr w:type="spellEnd"/>
+      <w:r>
+        <w:t>:</w:t>
       </w:r>
     </w:p>
     <w:p>
@@ -294,18 +394,52 @@
         </w:numPr>
       </w:pPr>
       <w:r>
-        <w:t>Configura el entorno de Django y React</w:t>
-      </w:r>
+        <w:t xml:space="preserve">Configura el entorno de Django y </w:t>
+      </w:r>
+      <w:proofErr w:type="spellStart"/>
+      <w:r>
+        <w:t>React</w:t>
+      </w:r>
+      <w:proofErr w:type="spellEnd"/>
     </w:p>
     <w:p>
       <w:pPr>
         <w:pStyle w:val="Prrafodelista"/>
       </w:pPr>
+    </w:p>
+    <w:p>
+      <w:pPr>
+        <w:pStyle w:val="Prrafodelista"/>
+      </w:pPr>
       <w:r>
         <w:t xml:space="preserve">Objetivo: </w:t>
       </w:r>
       <w:r>
-        <w:t>Preparar los entornos de desarrollo para que puedas comenzar a trabajar tanto en el backend (Django) como en el frontend (React).</w:t>
+        <w:t xml:space="preserve">Preparar los entornos de desarrollo para que puedas comenzar a trabajar tanto en el </w:t>
+      </w:r>
+      <w:proofErr w:type="spellStart"/>
+      <w:r>
+        <w:t>backend</w:t>
+      </w:r>
+      <w:proofErr w:type="spellEnd"/>
+      <w:r>
+        <w:t xml:space="preserve"> (Django) como en el </w:t>
+      </w:r>
+      <w:proofErr w:type="spellStart"/>
+      <w:r>
+        <w:t>frontend</w:t>
+      </w:r>
+      <w:proofErr w:type="spellEnd"/>
+      <w:r>
+        <w:t xml:space="preserve"> (</w:t>
+      </w:r>
+      <w:proofErr w:type="spellStart"/>
+      <w:r>
+        <w:t>React</w:t>
+      </w:r>
+      <w:proofErr w:type="spellEnd"/>
+      <w:r>
+        <w:t>).</w:t>
       </w:r>
     </w:p>
     <w:p>
@@ -349,6 +483,48 @@
           <w14:ligatures w14:val="standardContextual"/>
         </w:rPr>
         <w:t>Objetivo: Definir los modelos de Producto y Usuario en Django, configurando las bases de datos y aplicando migraciones para que los datos puedan almacenarse correctamente.</w:t>
+      </w:r>
+    </w:p>
+    <w:p>
+      <w:pPr>
+        <w:pStyle w:val="Prrafodelista"/>
+        <w:numPr>
+          <w:ilvl w:val="0"/>
+          <w:numId w:val="10"/>
+        </w:numPr>
+      </w:pPr>
+      <w:r>
+        <w:t xml:space="preserve">Implementa vistas y </w:t>
+      </w:r>
+      <w:proofErr w:type="spellStart"/>
+      <w:r>
+        <w:t>APIs</w:t>
+      </w:r>
+      <w:proofErr w:type="spellEnd"/>
+      <w:r>
+        <w:t xml:space="preserve"> básicas con Django REST Framework.</w:t>
+      </w:r>
+    </w:p>
+    <w:p>
+      <w:pPr>
+        <w:pStyle w:val="Prrafodelista"/>
+      </w:pPr>
+    </w:p>
+    <w:p>
+      <w:pPr>
+        <w:pStyle w:val="Prrafodelista"/>
+      </w:pPr>
+      <w:r>
+        <w:lastRenderedPageBreak/>
+        <w:t xml:space="preserve">Objetivo: Configurar Django REST Framework (DRF) y crear </w:t>
+      </w:r>
+      <w:proofErr w:type="spellStart"/>
+      <w:r>
+        <w:t>endpoints</w:t>
+      </w:r>
+      <w:proofErr w:type="spellEnd"/>
+      <w:r>
+        <w:t xml:space="preserve"> básicos para manejar usuarios y productos en la tienda online.</w:t>
       </w:r>
     </w:p>
     <w:p>

</xml_diff>

<commit_message>
Actualizando documentacion - v.1.4
</commit_message>
<xml_diff>
--- a/Documentacion/Documentacion del proyecto.docx
+++ b/Documentacion/Documentacion del proyecto.docx
@@ -4,6 +4,7 @@
   <w:body>
     <w:p>
       <w:pPr>
+        <w:ind w:firstLine="708"/>
         <w:rPr>
           <w:lang w:val="en-US"/>
         </w:rPr>
@@ -516,15 +517,27 @@
       </w:pPr>
       <w:r>
         <w:lastRenderedPageBreak/>
-        <w:t xml:space="preserve">Objetivo: Configurar Django REST Framework (DRF) y crear </w:t>
-      </w:r>
-      <w:proofErr w:type="spellStart"/>
-      <w:r>
-        <w:t>endpoints</w:t>
-      </w:r>
-      <w:proofErr w:type="spellEnd"/>
-      <w:r>
-        <w:t xml:space="preserve"> básicos para manejar usuarios y productos en la tienda online.</w:t>
+        <w:t>Objetivo: Configurar Django REST Framework (DRF) y crear endpoints básicos para manejar usuarios y productos en la tienda online.</w:t>
+      </w:r>
+    </w:p>
+    <w:p>
+      <w:pPr>
+        <w:pStyle w:val="Prrafodelista"/>
+        <w:numPr>
+          <w:ilvl w:val="0"/>
+          <w:numId w:val="10"/>
+        </w:numPr>
+      </w:pPr>
+      <w:r>
+        <w:t>Diseña el esquema inicial de la base de datos</w:t>
+      </w:r>
+    </w:p>
+    <w:p>
+      <w:pPr>
+        <w:pStyle w:val="Prrafodelista"/>
+      </w:pPr>
+      <w:r>
+        <w:t>Objetivo: Definir y estructurar la base de datos para la tienda online, modelando correctamente las relaciones entre productos, usuarios y pedidos.</w:t>
       </w:r>
     </w:p>
     <w:p>

</xml_diff>

<commit_message>
Actualizando documentacion - v.1.5
</commit_message>
<xml_diff>
--- a/Documentacion/Documentacion del proyecto.docx
+++ b/Documentacion/Documentacion del proyecto.docx
@@ -4,7 +4,7 @@
   <w:body>
     <w:p>
       <w:pPr>
-        <w:ind w:firstLine="708"/>
+        <w:jc w:val="center"/>
         <w:rPr>
           <w:lang w:val="en-US"/>
         </w:rPr>
@@ -547,6 +547,74 @@
           <w:ilvl w:val="0"/>
           <w:numId w:val="10"/>
         </w:numPr>
+      </w:pPr>
+      <w:r>
+        <w:t xml:space="preserve">Diseña una página básica con </w:t>
+      </w:r>
+      <w:proofErr w:type="spellStart"/>
+      <w:r>
+        <w:t>React</w:t>
+      </w:r>
+      <w:proofErr w:type="spellEnd"/>
+      <w:r>
+        <w:t xml:space="preserve"> y conecta al </w:t>
+      </w:r>
+      <w:proofErr w:type="spellStart"/>
+      <w:r>
+        <w:t>backend</w:t>
+      </w:r>
+      <w:proofErr w:type="spellEnd"/>
+      <w:r>
+        <w:t>.</w:t>
+      </w:r>
+    </w:p>
+    <w:p>
+      <w:pPr>
+        <w:pStyle w:val="Prrafodelista"/>
+      </w:pPr>
+      <w:r>
+        <w:t xml:space="preserve">Objetivo: </w:t>
+      </w:r>
+      <w:r>
+        <w:t xml:space="preserve">Crear la estructura inicial del </w:t>
+      </w:r>
+      <w:proofErr w:type="spellStart"/>
+      <w:r>
+        <w:t>frontend</w:t>
+      </w:r>
+      <w:proofErr w:type="spellEnd"/>
+      <w:r>
+        <w:t xml:space="preserve"> con </w:t>
+      </w:r>
+      <w:proofErr w:type="spellStart"/>
+      <w:r>
+        <w:t>React</w:t>
+      </w:r>
+      <w:proofErr w:type="spellEnd"/>
+      <w:r>
+        <w:t xml:space="preserve">, diseñar una página básica y establecer la conexión con el </w:t>
+      </w:r>
+      <w:proofErr w:type="spellStart"/>
+      <w:r>
+        <w:t>backend</w:t>
+      </w:r>
+      <w:proofErr w:type="spellEnd"/>
+      <w:r>
+        <w:t xml:space="preserve"> de Django mediante API REST.</w:t>
+      </w:r>
+    </w:p>
+    <w:p>
+      <w:pPr>
+        <w:pStyle w:val="Prrafodelista"/>
+        <w:numPr>
+          <w:ilvl w:val="0"/>
+          <w:numId w:val="10"/>
+        </w:numPr>
+      </w:pPr>
+    </w:p>
+    <w:p>
+      <w:pPr>
+        <w:pStyle w:val="Prrafodelista"/>
       </w:pPr>
     </w:p>
     <w:p/>

</xml_diff>

<commit_message>
Actualizando documentacion - v.2.1
</commit_message>
<xml_diff>
--- a/Documentacion/Documentacion del proyecto.docx
+++ b/Documentacion/Documentacion del proyecto.docx
@@ -601,6 +601,31 @@
       <w:proofErr w:type="spellEnd"/>
       <w:r>
         <w:t xml:space="preserve"> de Django mediante API REST.</w:t>
+      </w:r>
+    </w:p>
+    <w:p>
+      <w:pPr>
+        <w:pStyle w:val="Prrafodelista"/>
+        <w:numPr>
+          <w:ilvl w:val="0"/>
+          <w:numId w:val="10"/>
+        </w:numPr>
+      </w:pPr>
+      <w:r>
+        <w:t xml:space="preserve">Implementa el carrito de compras en el </w:t>
+      </w:r>
+      <w:proofErr w:type="spellStart"/>
+      <w:r>
+        <w:t>backend</w:t>
+      </w:r>
+      <w:proofErr w:type="spellEnd"/>
+    </w:p>
+    <w:p>
+      <w:pPr>
+        <w:pStyle w:val="Prrafodelista"/>
+      </w:pPr>
+      <w:r>
+        <w:t>Objetivo: Crear la lógica del carrito de compras en Django, permitiendo a los usuarios agregar, actualizar y eliminar productos del carrito.</w:t>
       </w:r>
     </w:p>
     <w:p>

</xml_diff>

<commit_message>
Actualizando documentacion - v.2.2
</commit_message>
<xml_diff>
--- a/Documentacion/Documentacion del proyecto.docx
+++ b/Documentacion/Documentacion del proyecto.docx
@@ -626,6 +626,47 @@
       </w:pPr>
       <w:r>
         <w:t>Objetivo: Crear la lógica del carrito de compras en Django, permitiendo a los usuarios agregar, actualizar y eliminar productos del carrito.</w:t>
+      </w:r>
+    </w:p>
+    <w:p>
+      <w:pPr>
+        <w:pStyle w:val="Prrafodelista"/>
+        <w:numPr>
+          <w:ilvl w:val="0"/>
+          <w:numId w:val="10"/>
+        </w:numPr>
+      </w:pPr>
+      <w:r>
+        <w:t xml:space="preserve">Diseña la página del catálogo en </w:t>
+      </w:r>
+      <w:proofErr w:type="spellStart"/>
+      <w:r>
+        <w:t>React</w:t>
+      </w:r>
+      <w:proofErr w:type="spellEnd"/>
+    </w:p>
+    <w:p>
+      <w:pPr>
+        <w:pStyle w:val="Prrafodelista"/>
+      </w:pPr>
+      <w:r>
+        <w:t xml:space="preserve">Objetivo: Crear una página en </w:t>
+      </w:r>
+      <w:proofErr w:type="spellStart"/>
+      <w:r>
+        <w:t>React</w:t>
+      </w:r>
+      <w:proofErr w:type="spellEnd"/>
+      <w:r>
+        <w:t xml:space="preserve"> que muestre el catálogo de productos obtenidos desde el </w:t>
+      </w:r>
+      <w:proofErr w:type="spellStart"/>
+      <w:r>
+        <w:t>backend</w:t>
+      </w:r>
+      <w:proofErr w:type="spellEnd"/>
+      <w:r>
+        <w:t xml:space="preserve"> de Django.</w:t>
       </w:r>
     </w:p>
     <w:p>

</xml_diff>